<commit_message>
mini opravy v grafickom navrhu
</commit_message>
<xml_diff>
--- a/docs/Návrh/Návrh.docx
+++ b/docs/Návrh/Návrh.docx
@@ -1,6 +1,6 @@
 
 <file path=word/document.xml><?xml version="1.0" encoding="utf-8"?>
-<w:document xmlns:wpc="http://schemas.microsoft.com/office/word/2010/wordprocessingCanvas" xmlns:cx="http://schemas.microsoft.com/office/drawing/2014/chartex" xmlns:cx1="http://schemas.microsoft.com/office/drawing/2015/9/8/chartex" xmlns:cx2="http://schemas.microsoft.com/office/drawing/2015/10/21/chartex" xmlns:cx3="http://schemas.microsoft.com/office/drawing/2016/5/9/chartex" xmlns:cx4="http://schemas.microsoft.com/office/drawing/2016/5/10/chartex" xmlns:cx5="http://schemas.microsoft.com/office/drawing/2016/5/11/chartex" xmlns:cx6="http://schemas.microsoft.com/office/drawing/2016/5/12/chartex" xmlns:cx7="http://schemas.microsoft.com/office/drawing/2016/5/13/chartex" xmlns:cx8="http://schemas.microsoft.com/office/drawing/2016/5/14/chartex" xmlns:mc="http://schemas.openxmlformats.org/markup-compatibility/2006" xmlns:aink="http://schemas.microsoft.com/office/drawing/2016/ink" xmlns:am3d="http://schemas.microsoft.com/office/drawing/2017/model3d" xmlns:o="urn:schemas-microsoft-com:office:office" xmlns:r="http://schemas.openxmlformats.org/officeDocument/2006/relationships" xmlns:m="http://schemas.openxmlformats.org/officeDocument/2006/math" xmlns:v="urn:schemas-microsoft-com:vml" xmlns:wp14="http://schemas.microsoft.com/office/word/2010/wordprocessingDrawing" xmlns:wp="http://schemas.openxmlformats.org/drawingml/2006/wordprocessingDrawing" xmlns:w10="urn:schemas-microsoft-com:office:word" xmlns:w="http://schemas.openxmlformats.org/wordprocessingml/2006/main" xmlns:w14="http://schemas.microsoft.com/office/word/2010/wordml" xmlns:w15="http://schemas.microsoft.com/office/word/2012/wordml" xmlns:w16cid="http://schemas.microsoft.com/office/word/2016/wordml/cid" xmlns:w16se="http://schemas.microsoft.com/office/word/2015/wordml/symex" xmlns:wpg="http://schemas.microsoft.com/office/word/2010/wordprocessingGroup" xmlns:wpi="http://schemas.microsoft.com/office/word/2010/wordprocessingInk" xmlns:wne="http://schemas.microsoft.com/office/word/2006/wordml" xmlns:wps="http://schemas.microsoft.com/office/word/2010/wordprocessingShape" mc:Ignorable="w14 w15 w16se w16cid wp14">
+<w:document xmlns:wpc="http://schemas.microsoft.com/office/word/2010/wordprocessingCanvas" xmlns:cx="http://schemas.microsoft.com/office/drawing/2014/chartex" xmlns:cx1="http://schemas.microsoft.com/office/drawing/2015/9/8/chartex" xmlns:cx2="http://schemas.microsoft.com/office/drawing/2015/10/21/chartex" xmlns:cx3="http://schemas.microsoft.com/office/drawing/2016/5/9/chartex" xmlns:cx4="http://schemas.microsoft.com/office/drawing/2016/5/10/chartex" xmlns:cx5="http://schemas.microsoft.com/office/drawing/2016/5/11/chartex" xmlns:cx6="http://schemas.microsoft.com/office/drawing/2016/5/12/chartex" xmlns:cx7="http://schemas.microsoft.com/office/drawing/2016/5/13/chartex" xmlns:cx8="http://schemas.microsoft.com/office/drawing/2016/5/14/chartex" xmlns:mc="http://schemas.openxmlformats.org/markup-compatibility/2006" xmlns:aink="http://schemas.microsoft.com/office/drawing/2016/ink" xmlns:am3d="http://schemas.microsoft.com/office/drawing/2017/model3d" xmlns:o="urn:schemas-microsoft-com:office:office" xmlns:r="http://schemas.openxmlformats.org/officeDocument/2006/relationships" xmlns:m="http://schemas.openxmlformats.org/officeDocument/2006/math" xmlns:v="urn:schemas-microsoft-com:vml" xmlns:wp14="http://schemas.microsoft.com/office/word/2010/wordprocessingDrawing" xmlns:wp="http://schemas.openxmlformats.org/drawingml/2006/wordprocessingDrawing" xmlns:w10="urn:schemas-microsoft-com:office:word" xmlns:w="http://schemas.openxmlformats.org/wordprocessingml/2006/main" xmlns:w14="http://schemas.microsoft.com/office/word/2010/wordml" xmlns:w15="http://schemas.microsoft.com/office/word/2012/wordml" xmlns:w16se="http://schemas.microsoft.com/office/word/2015/wordml/symex" xmlns:wpg="http://schemas.microsoft.com/office/word/2010/wordprocessingGroup" xmlns:wpi="http://schemas.microsoft.com/office/word/2010/wordprocessingInk" xmlns:wne="http://schemas.microsoft.com/office/word/2006/wordml" xmlns:wps="http://schemas.microsoft.com/office/word/2010/wordprocessingShape" mc:Ignorable="w14 w15 w16se wp14">
   <w:body>
     <w:p>
       <w:pPr>
@@ -71,6 +71,8 @@
         <w:spacing w:after="0" w:line="240" w:lineRule="auto"/>
         <w:jc w:val="center"/>
       </w:pPr>
+      <w:bookmarkStart w:id="0" w:name="_GoBack"/>
+      <w:bookmarkEnd w:id="0"/>
     </w:p>
     <w:p>
       <w:pPr>
@@ -392,8 +394,6 @@
           <w:r>
             <w:t>Obsah</w:t>
           </w:r>
-          <w:bookmarkStart w:id="0" w:name="_GoBack"/>
-          <w:bookmarkEnd w:id="0"/>
         </w:p>
         <w:p>
           <w:pPr>
@@ -2721,39 +2721,55 @@
         <w:t>Obr. 2 Úvodná stránka – zoznam tréningov po prihlásení (do navigácie pribudli podstránky Archív a Kmeňoví členovia)</w:t>
       </w:r>
       <w:r>
+        <w:t xml:space="preserve"> </w:t>
+      </w:r>
+      <w:r>
         <w:rPr>
           <w:noProof/>
         </w:rPr>
         <w:lastRenderedPageBreak/>
         <w:drawing>
-          <wp:inline distT="114300" distB="114300" distL="114300" distR="114300">
-            <wp:extent cx="5763260" cy="4330700"/>
+          <wp:inline distT="0" distB="0" distL="0" distR="0">
+            <wp:extent cx="5760720" cy="4330241"/>
             <wp:effectExtent l="0" t="0" r="0" b="0"/>
-            <wp:docPr id="7" name="image15.png"/>
-            <wp:cNvGraphicFramePr/>
+            <wp:docPr id="8" name="Obrázok 8" descr="C:\Users\gabik\AppData\Local\Microsoft\Windows\INetCache\Content.Word\bla.png"/>
+            <wp:cNvGraphicFramePr>
+              <a:graphicFrameLocks xmlns:a="http://schemas.openxmlformats.org/drawingml/2006/main" noChangeAspect="1"/>
+            </wp:cNvGraphicFramePr>
             <a:graphic xmlns:a="http://schemas.openxmlformats.org/drawingml/2006/main">
               <a:graphicData uri="http://schemas.openxmlformats.org/drawingml/2006/picture">
                 <pic:pic xmlns:pic="http://schemas.openxmlformats.org/drawingml/2006/picture">
                   <pic:nvPicPr>
-                    <pic:cNvPr id="0" name="image15.png"/>
-                    <pic:cNvPicPr preferRelativeResize="0"/>
+                    <pic:cNvPr id="0" name="Picture 1" descr="C:\Users\gabik\AppData\Local\Microsoft\Windows\INetCache\Content.Word\bla.png"/>
+                    <pic:cNvPicPr>
+                      <a:picLocks noChangeAspect="1" noChangeArrowheads="1"/>
+                    </pic:cNvPicPr>
                   </pic:nvPicPr>
                   <pic:blipFill>
-                    <a:blip r:embed="rId10"/>
+                    <a:blip r:embed="rId10" cstate="print">
+                      <a:extLst>
+                        <a:ext uri="{28A0092B-C50C-407E-A947-70E740481C1C}">
+                          <a14:useLocalDpi xmlns:a14="http://schemas.microsoft.com/office/drawing/2010/main" val="0"/>
+                        </a:ext>
+                      </a:extLst>
+                    </a:blip>
                     <a:srcRect/>
                     <a:stretch>
                       <a:fillRect/>
                     </a:stretch>
                   </pic:blipFill>
-                  <pic:spPr>
+                  <pic:spPr bwMode="auto">
                     <a:xfrm>
                       <a:off x="0" y="0"/>
-                      <a:ext cx="5763260" cy="4330700"/>
+                      <a:ext cx="5760720" cy="4330241"/>
                     </a:xfrm>
                     <a:prstGeom prst="rect">
                       <a:avLst/>
                     </a:prstGeom>
-                    <a:ln/>
+                    <a:noFill/>
+                    <a:ln>
+                      <a:noFill/>
+                    </a:ln>
                   </pic:spPr>
                 </pic:pic>
               </a:graphicData>
@@ -3037,34 +3053,47 @@
           <w:noProof/>
         </w:rPr>
         <w:drawing>
-          <wp:inline distT="114300" distB="114300" distL="114300" distR="114300">
-            <wp:extent cx="5763260" cy="2743200"/>
-            <wp:effectExtent l="0" t="0" r="0" b="0"/>
-            <wp:docPr id="4" name="image12.png"/>
-            <wp:cNvGraphicFramePr/>
+          <wp:inline distT="0" distB="0" distL="0" distR="0">
+            <wp:extent cx="5760720" cy="2945202"/>
+            <wp:effectExtent l="0" t="0" r="0" b="7620"/>
+            <wp:docPr id="22" name="Obrázok 22" descr="C:\Users\gabik\AppData\Local\Microsoft\Windows\INetCache\Content.Word\bla1.png"/>
+            <wp:cNvGraphicFramePr>
+              <a:graphicFrameLocks xmlns:a="http://schemas.openxmlformats.org/drawingml/2006/main" noChangeAspect="1"/>
+            </wp:cNvGraphicFramePr>
             <a:graphic xmlns:a="http://schemas.openxmlformats.org/drawingml/2006/main">
               <a:graphicData uri="http://schemas.openxmlformats.org/drawingml/2006/picture">
                 <pic:pic xmlns:pic="http://schemas.openxmlformats.org/drawingml/2006/picture">
                   <pic:nvPicPr>
-                    <pic:cNvPr id="0" name="image12.png"/>
-                    <pic:cNvPicPr preferRelativeResize="0"/>
+                    <pic:cNvPr id="0" name="Picture 10" descr="C:\Users\gabik\AppData\Local\Microsoft\Windows\INetCache\Content.Word\bla1.png"/>
+                    <pic:cNvPicPr>
+                      <a:picLocks noChangeAspect="1" noChangeArrowheads="1"/>
+                    </pic:cNvPicPr>
                   </pic:nvPicPr>
                   <pic:blipFill>
-                    <a:blip r:embed="rId15"/>
+                    <a:blip r:embed="rId15" cstate="print">
+                      <a:extLst>
+                        <a:ext uri="{28A0092B-C50C-407E-A947-70E740481C1C}">
+                          <a14:useLocalDpi xmlns:a14="http://schemas.microsoft.com/office/drawing/2010/main" val="0"/>
+                        </a:ext>
+                      </a:extLst>
+                    </a:blip>
                     <a:srcRect/>
                     <a:stretch>
                       <a:fillRect/>
                     </a:stretch>
                   </pic:blipFill>
-                  <pic:spPr>
+                  <pic:spPr bwMode="auto">
                     <a:xfrm>
                       <a:off x="0" y="0"/>
-                      <a:ext cx="5763260" cy="2743200"/>
+                      <a:ext cx="5760720" cy="2945202"/>
                     </a:xfrm>
                     <a:prstGeom prst="rect">
                       <a:avLst/>
                     </a:prstGeom>
-                    <a:ln/>
+                    <a:noFill/>
+                    <a:ln>
+                      <a:noFill/>
+                    </a:ln>
                   </pic:spPr>
                 </pic:pic>
               </a:graphicData>
@@ -3073,7 +3102,13 @@
         </w:drawing>
       </w:r>
       <w:r>
-        <w:t>Obr. 9 Vizitka používateľa pred pridaním medzi kmeňových členov</w:t>
+        <w:t xml:space="preserve">Obr. 9 </w:t>
+      </w:r>
+      <w:r>
+        <w:t>Formulár uprav</w:t>
+      </w:r>
+      <w:r>
+        <w:t xml:space="preserve"> používateľa pred pridaním medzi kmeňových členov</w:t>
       </w:r>
     </w:p>
     <w:p>
@@ -3223,9 +3258,9 @@
         <w:lastRenderedPageBreak/>
         <w:drawing>
           <wp:inline distT="0" distB="0" distL="0" distR="0">
-            <wp:extent cx="5760720" cy="3044778"/>
-            <wp:effectExtent l="0" t="0" r="0" b="3810"/>
-            <wp:docPr id="28" name="Obrázok 28" descr="C:\Users\gabik\AppData\Local\Microsoft\Windows\INetCache\Content.Word\bla.png"/>
+            <wp:extent cx="5760720" cy="3045046"/>
+            <wp:effectExtent l="0" t="0" r="0" b="3175"/>
+            <wp:docPr id="10" name="Obrázok 10" descr="C:\Users\gabik\AppData\Local\Microsoft\Windows\INetCache\Content.Word\bla.png"/>
             <wp:cNvGraphicFramePr>
               <a:graphicFrameLocks xmlns:a="http://schemas.openxmlformats.org/drawingml/2006/main" noChangeAspect="1"/>
             </wp:cNvGraphicFramePr>
@@ -3233,7 +3268,7 @@
               <a:graphicData uri="http://schemas.openxmlformats.org/drawingml/2006/picture">
                 <pic:pic xmlns:pic="http://schemas.openxmlformats.org/drawingml/2006/picture">
                   <pic:nvPicPr>
-                    <pic:cNvPr id="0" name="Picture 7" descr="C:\Users\gabik\AppData\Local\Microsoft\Windows\INetCache\Content.Word\bla.png"/>
+                    <pic:cNvPr id="0" name="Picture 3" descr="C:\Users\gabik\AppData\Local\Microsoft\Windows\INetCache\Content.Word\bla.png"/>
                     <pic:cNvPicPr>
                       <a:picLocks noChangeAspect="1" noChangeArrowheads="1"/>
                     </pic:cNvPicPr>
@@ -3254,7 +3289,7 @@
                   <pic:spPr bwMode="auto">
                     <a:xfrm>
                       <a:off x="0" y="0"/>
-                      <a:ext cx="5760720" cy="3044778"/>
+                      <a:ext cx="5760720" cy="3045046"/>
                     </a:xfrm>
                     <a:prstGeom prst="rect">
                       <a:avLst/>
@@ -6515,7 +6550,7 @@
 </file>
 
 <file path=word/endnotes.xml><?xml version="1.0" encoding="utf-8"?>
-<w:endnotes xmlns:wpc="http://schemas.microsoft.com/office/word/2010/wordprocessingCanvas" xmlns:cx="http://schemas.microsoft.com/office/drawing/2014/chartex" xmlns:cx1="http://schemas.microsoft.com/office/drawing/2015/9/8/chartex" xmlns:cx2="http://schemas.microsoft.com/office/drawing/2015/10/21/chartex" xmlns:cx3="http://schemas.microsoft.com/office/drawing/2016/5/9/chartex" xmlns:cx4="http://schemas.microsoft.com/office/drawing/2016/5/10/chartex" xmlns:cx5="http://schemas.microsoft.com/office/drawing/2016/5/11/chartex" xmlns:cx6="http://schemas.microsoft.com/office/drawing/2016/5/12/chartex" xmlns:cx7="http://schemas.microsoft.com/office/drawing/2016/5/13/chartex" xmlns:cx8="http://schemas.microsoft.com/office/drawing/2016/5/14/chartex" xmlns:mc="http://schemas.openxmlformats.org/markup-compatibility/2006" xmlns:aink="http://schemas.microsoft.com/office/drawing/2016/ink" xmlns:am3d="http://schemas.microsoft.com/office/drawing/2017/model3d" xmlns:o="urn:schemas-microsoft-com:office:office" xmlns:r="http://schemas.openxmlformats.org/officeDocument/2006/relationships" xmlns:m="http://schemas.openxmlformats.org/officeDocument/2006/math" xmlns:v="urn:schemas-microsoft-com:vml" xmlns:wp14="http://schemas.microsoft.com/office/word/2010/wordprocessingDrawing" xmlns:wp="http://schemas.openxmlformats.org/drawingml/2006/wordprocessingDrawing" xmlns:w10="urn:schemas-microsoft-com:office:word" xmlns:w="http://schemas.openxmlformats.org/wordprocessingml/2006/main" xmlns:w14="http://schemas.microsoft.com/office/word/2010/wordml" xmlns:w15="http://schemas.microsoft.com/office/word/2012/wordml" xmlns:w16cid="http://schemas.microsoft.com/office/word/2016/wordml/cid" xmlns:w16se="http://schemas.microsoft.com/office/word/2015/wordml/symex" xmlns:wpg="http://schemas.microsoft.com/office/word/2010/wordprocessingGroup" xmlns:wpi="http://schemas.microsoft.com/office/word/2010/wordprocessingInk" xmlns:wne="http://schemas.microsoft.com/office/word/2006/wordml" xmlns:wps="http://schemas.microsoft.com/office/word/2010/wordprocessingShape" mc:Ignorable="w14 w15 w16se w16cid wp14">
+<w:endnotes xmlns:wpc="http://schemas.microsoft.com/office/word/2010/wordprocessingCanvas" xmlns:cx="http://schemas.microsoft.com/office/drawing/2014/chartex" xmlns:cx1="http://schemas.microsoft.com/office/drawing/2015/9/8/chartex" xmlns:cx2="http://schemas.microsoft.com/office/drawing/2015/10/21/chartex" xmlns:cx3="http://schemas.microsoft.com/office/drawing/2016/5/9/chartex" xmlns:cx4="http://schemas.microsoft.com/office/drawing/2016/5/10/chartex" xmlns:cx5="http://schemas.microsoft.com/office/drawing/2016/5/11/chartex" xmlns:cx6="http://schemas.microsoft.com/office/drawing/2016/5/12/chartex" xmlns:cx7="http://schemas.microsoft.com/office/drawing/2016/5/13/chartex" xmlns:cx8="http://schemas.microsoft.com/office/drawing/2016/5/14/chartex" xmlns:mc="http://schemas.openxmlformats.org/markup-compatibility/2006" xmlns:aink="http://schemas.microsoft.com/office/drawing/2016/ink" xmlns:am3d="http://schemas.microsoft.com/office/drawing/2017/model3d" xmlns:o="urn:schemas-microsoft-com:office:office" xmlns:r="http://schemas.openxmlformats.org/officeDocument/2006/relationships" xmlns:m="http://schemas.openxmlformats.org/officeDocument/2006/math" xmlns:v="urn:schemas-microsoft-com:vml" xmlns:wp14="http://schemas.microsoft.com/office/word/2010/wordprocessingDrawing" xmlns:wp="http://schemas.openxmlformats.org/drawingml/2006/wordprocessingDrawing" xmlns:w10="urn:schemas-microsoft-com:office:word" xmlns:w="http://schemas.openxmlformats.org/wordprocessingml/2006/main" xmlns:w14="http://schemas.microsoft.com/office/word/2010/wordml" xmlns:w15="http://schemas.microsoft.com/office/word/2012/wordml" xmlns:w16se="http://schemas.microsoft.com/office/word/2015/wordml/symex" xmlns:wpg="http://schemas.microsoft.com/office/word/2010/wordprocessingGroup" xmlns:wpi="http://schemas.microsoft.com/office/word/2010/wordprocessingInk" xmlns:wne="http://schemas.microsoft.com/office/word/2006/wordml" xmlns:wps="http://schemas.microsoft.com/office/word/2010/wordprocessingShape" mc:Ignorable="w14 w15 w16se wp14">
   <w:endnote w:type="separator" w:id="-1">
     <w:p>
       <w:pPr>
@@ -6540,7 +6575,7 @@
 </file>
 
 <file path=word/footer1.xml><?xml version="1.0" encoding="utf-8"?>
-<w:ftr xmlns:wpc="http://schemas.microsoft.com/office/word/2010/wordprocessingCanvas" xmlns:cx="http://schemas.microsoft.com/office/drawing/2014/chartex" xmlns:cx1="http://schemas.microsoft.com/office/drawing/2015/9/8/chartex" xmlns:cx2="http://schemas.microsoft.com/office/drawing/2015/10/21/chartex" xmlns:cx3="http://schemas.microsoft.com/office/drawing/2016/5/9/chartex" xmlns:cx4="http://schemas.microsoft.com/office/drawing/2016/5/10/chartex" xmlns:cx5="http://schemas.microsoft.com/office/drawing/2016/5/11/chartex" xmlns:cx6="http://schemas.microsoft.com/office/drawing/2016/5/12/chartex" xmlns:cx7="http://schemas.microsoft.com/office/drawing/2016/5/13/chartex" xmlns:cx8="http://schemas.microsoft.com/office/drawing/2016/5/14/chartex" xmlns:mc="http://schemas.openxmlformats.org/markup-compatibility/2006" xmlns:aink="http://schemas.microsoft.com/office/drawing/2016/ink" xmlns:am3d="http://schemas.microsoft.com/office/drawing/2017/model3d" xmlns:o="urn:schemas-microsoft-com:office:office" xmlns:r="http://schemas.openxmlformats.org/officeDocument/2006/relationships" xmlns:m="http://schemas.openxmlformats.org/officeDocument/2006/math" xmlns:v="urn:schemas-microsoft-com:vml" xmlns:wp14="http://schemas.microsoft.com/office/word/2010/wordprocessingDrawing" xmlns:wp="http://schemas.openxmlformats.org/drawingml/2006/wordprocessingDrawing" xmlns:w10="urn:schemas-microsoft-com:office:word" xmlns:w="http://schemas.openxmlformats.org/wordprocessingml/2006/main" xmlns:w14="http://schemas.microsoft.com/office/word/2010/wordml" xmlns:w15="http://schemas.microsoft.com/office/word/2012/wordml" xmlns:w16cid="http://schemas.microsoft.com/office/word/2016/wordml/cid" xmlns:w16se="http://schemas.microsoft.com/office/word/2015/wordml/symex" xmlns:wpg="http://schemas.microsoft.com/office/word/2010/wordprocessingGroup" xmlns:wpi="http://schemas.microsoft.com/office/word/2010/wordprocessingInk" xmlns:wne="http://schemas.microsoft.com/office/word/2006/wordml" xmlns:wps="http://schemas.microsoft.com/office/word/2010/wordprocessingShape" mc:Ignorable="w14 w15 w16se w16cid wp14">
+<w:ftr xmlns:wpc="http://schemas.microsoft.com/office/word/2010/wordprocessingCanvas" xmlns:cx="http://schemas.microsoft.com/office/drawing/2014/chartex" xmlns:cx1="http://schemas.microsoft.com/office/drawing/2015/9/8/chartex" xmlns:cx2="http://schemas.microsoft.com/office/drawing/2015/10/21/chartex" xmlns:cx3="http://schemas.microsoft.com/office/drawing/2016/5/9/chartex" xmlns:cx4="http://schemas.microsoft.com/office/drawing/2016/5/10/chartex" xmlns:cx5="http://schemas.microsoft.com/office/drawing/2016/5/11/chartex" xmlns:cx6="http://schemas.microsoft.com/office/drawing/2016/5/12/chartex" xmlns:cx7="http://schemas.microsoft.com/office/drawing/2016/5/13/chartex" xmlns:cx8="http://schemas.microsoft.com/office/drawing/2016/5/14/chartex" xmlns:mc="http://schemas.openxmlformats.org/markup-compatibility/2006" xmlns:aink="http://schemas.microsoft.com/office/drawing/2016/ink" xmlns:am3d="http://schemas.microsoft.com/office/drawing/2017/model3d" xmlns:o="urn:schemas-microsoft-com:office:office" xmlns:r="http://schemas.openxmlformats.org/officeDocument/2006/relationships" xmlns:m="http://schemas.openxmlformats.org/officeDocument/2006/math" xmlns:v="urn:schemas-microsoft-com:vml" xmlns:wp14="http://schemas.microsoft.com/office/word/2010/wordprocessingDrawing" xmlns:wp="http://schemas.openxmlformats.org/drawingml/2006/wordprocessingDrawing" xmlns:w10="urn:schemas-microsoft-com:office:word" xmlns:w="http://schemas.openxmlformats.org/wordprocessingml/2006/main" xmlns:w14="http://schemas.microsoft.com/office/word/2010/wordml" xmlns:w15="http://schemas.microsoft.com/office/word/2012/wordml" xmlns:w16se="http://schemas.microsoft.com/office/word/2015/wordml/symex" xmlns:wpg="http://schemas.microsoft.com/office/word/2010/wordprocessingGroup" xmlns:wpi="http://schemas.microsoft.com/office/word/2010/wordprocessingInk" xmlns:wne="http://schemas.microsoft.com/office/word/2006/wordml" xmlns:wps="http://schemas.microsoft.com/office/word/2010/wordprocessingShape" mc:Ignorable="w14 w15 w16se wp14">
   <w:sdt>
     <w:sdtPr>
       <w:id w:val="699972615"/>
@@ -6549,6 +6584,7 @@
         <w:docPartUnique/>
       </w:docPartObj>
     </w:sdtPr>
+    <w:sdtEndPr/>
     <w:sdtContent>
       <w:p>
         <w:pPr>
@@ -6568,7 +6604,7 @@
           <w:rPr>
             <w:noProof/>
           </w:rPr>
-          <w:t>2</w:t>
+          <w:t>1</w:t>
         </w:r>
         <w:r>
           <w:fldChar w:fldCharType="end"/>
@@ -6581,7 +6617,7 @@
 </file>
 
 <file path=word/footnotes.xml><?xml version="1.0" encoding="utf-8"?>
-<w:footnotes xmlns:wpc="http://schemas.microsoft.com/office/word/2010/wordprocessingCanvas" xmlns:cx="http://schemas.microsoft.com/office/drawing/2014/chartex" xmlns:cx1="http://schemas.microsoft.com/office/drawing/2015/9/8/chartex" xmlns:cx2="http://schemas.microsoft.com/office/drawing/2015/10/21/chartex" xmlns:cx3="http://schemas.microsoft.com/office/drawing/2016/5/9/chartex" xmlns:cx4="http://schemas.microsoft.com/office/drawing/2016/5/10/chartex" xmlns:cx5="http://schemas.microsoft.com/office/drawing/2016/5/11/chartex" xmlns:cx6="http://schemas.microsoft.com/office/drawing/2016/5/12/chartex" xmlns:cx7="http://schemas.microsoft.com/office/drawing/2016/5/13/chartex" xmlns:cx8="http://schemas.microsoft.com/office/drawing/2016/5/14/chartex" xmlns:mc="http://schemas.openxmlformats.org/markup-compatibility/2006" xmlns:aink="http://schemas.microsoft.com/office/drawing/2016/ink" xmlns:am3d="http://schemas.microsoft.com/office/drawing/2017/model3d" xmlns:o="urn:schemas-microsoft-com:office:office" xmlns:r="http://schemas.openxmlformats.org/officeDocument/2006/relationships" xmlns:m="http://schemas.openxmlformats.org/officeDocument/2006/math" xmlns:v="urn:schemas-microsoft-com:vml" xmlns:wp14="http://schemas.microsoft.com/office/word/2010/wordprocessingDrawing" xmlns:wp="http://schemas.openxmlformats.org/drawingml/2006/wordprocessingDrawing" xmlns:w10="urn:schemas-microsoft-com:office:word" xmlns:w="http://schemas.openxmlformats.org/wordprocessingml/2006/main" xmlns:w14="http://schemas.microsoft.com/office/word/2010/wordml" xmlns:w15="http://schemas.microsoft.com/office/word/2012/wordml" xmlns:w16cid="http://schemas.microsoft.com/office/word/2016/wordml/cid" xmlns:w16se="http://schemas.microsoft.com/office/word/2015/wordml/symex" xmlns:wpg="http://schemas.microsoft.com/office/word/2010/wordprocessingGroup" xmlns:wpi="http://schemas.microsoft.com/office/word/2010/wordprocessingInk" xmlns:wne="http://schemas.microsoft.com/office/word/2006/wordml" xmlns:wps="http://schemas.microsoft.com/office/word/2010/wordprocessingShape" mc:Ignorable="w14 w15 w16se w16cid wp14">
+<w:footnotes xmlns:wpc="http://schemas.microsoft.com/office/word/2010/wordprocessingCanvas" xmlns:cx="http://schemas.microsoft.com/office/drawing/2014/chartex" xmlns:cx1="http://schemas.microsoft.com/office/drawing/2015/9/8/chartex" xmlns:cx2="http://schemas.microsoft.com/office/drawing/2015/10/21/chartex" xmlns:cx3="http://schemas.microsoft.com/office/drawing/2016/5/9/chartex" xmlns:cx4="http://schemas.microsoft.com/office/drawing/2016/5/10/chartex" xmlns:cx5="http://schemas.microsoft.com/office/drawing/2016/5/11/chartex" xmlns:cx6="http://schemas.microsoft.com/office/drawing/2016/5/12/chartex" xmlns:cx7="http://schemas.microsoft.com/office/drawing/2016/5/13/chartex" xmlns:cx8="http://schemas.microsoft.com/office/drawing/2016/5/14/chartex" xmlns:mc="http://schemas.openxmlformats.org/markup-compatibility/2006" xmlns:aink="http://schemas.microsoft.com/office/drawing/2016/ink" xmlns:am3d="http://schemas.microsoft.com/office/drawing/2017/model3d" xmlns:o="urn:schemas-microsoft-com:office:office" xmlns:r="http://schemas.openxmlformats.org/officeDocument/2006/relationships" xmlns:m="http://schemas.openxmlformats.org/officeDocument/2006/math" xmlns:v="urn:schemas-microsoft-com:vml" xmlns:wp14="http://schemas.microsoft.com/office/word/2010/wordprocessingDrawing" xmlns:wp="http://schemas.openxmlformats.org/drawingml/2006/wordprocessingDrawing" xmlns:w10="urn:schemas-microsoft-com:office:word" xmlns:w="http://schemas.openxmlformats.org/wordprocessingml/2006/main" xmlns:w14="http://schemas.microsoft.com/office/word/2010/wordml" xmlns:w15="http://schemas.microsoft.com/office/word/2012/wordml" xmlns:w16se="http://schemas.microsoft.com/office/word/2015/wordml/symex" xmlns:wpg="http://schemas.microsoft.com/office/word/2010/wordprocessingGroup" xmlns:wpi="http://schemas.microsoft.com/office/word/2010/wordprocessingInk" xmlns:wne="http://schemas.microsoft.com/office/word/2006/wordml" xmlns:wps="http://schemas.microsoft.com/office/word/2010/wordprocessingShape" mc:Ignorable="w14 w15 w16se wp14">
   <w:footnote w:type="separator" w:id="-1">
     <w:p>
       <w:pPr>
@@ -6606,7 +6642,7 @@
 </file>
 
 <file path=word/numbering.xml><?xml version="1.0" encoding="utf-8"?>
-<w:numbering xmlns:wpc="http://schemas.microsoft.com/office/word/2010/wordprocessingCanvas" xmlns:cx="http://schemas.microsoft.com/office/drawing/2014/chartex" xmlns:cx1="http://schemas.microsoft.com/office/drawing/2015/9/8/chartex" xmlns:cx2="http://schemas.microsoft.com/office/drawing/2015/10/21/chartex" xmlns:cx3="http://schemas.microsoft.com/office/drawing/2016/5/9/chartex" xmlns:cx4="http://schemas.microsoft.com/office/drawing/2016/5/10/chartex" xmlns:cx5="http://schemas.microsoft.com/office/drawing/2016/5/11/chartex" xmlns:cx6="http://schemas.microsoft.com/office/drawing/2016/5/12/chartex" xmlns:cx7="http://schemas.microsoft.com/office/drawing/2016/5/13/chartex" xmlns:cx8="http://schemas.microsoft.com/office/drawing/2016/5/14/chartex" xmlns:mc="http://schemas.openxmlformats.org/markup-compatibility/2006" xmlns:aink="http://schemas.microsoft.com/office/drawing/2016/ink" xmlns:am3d="http://schemas.microsoft.com/office/drawing/2017/model3d" xmlns:o="urn:schemas-microsoft-com:office:office" xmlns:r="http://schemas.openxmlformats.org/officeDocument/2006/relationships" xmlns:m="http://schemas.openxmlformats.org/officeDocument/2006/math" xmlns:v="urn:schemas-microsoft-com:vml" xmlns:wp14="http://schemas.microsoft.com/office/word/2010/wordprocessingDrawing" xmlns:wp="http://schemas.openxmlformats.org/drawingml/2006/wordprocessingDrawing" xmlns:w10="urn:schemas-microsoft-com:office:word" xmlns:w="http://schemas.openxmlformats.org/wordprocessingml/2006/main" xmlns:w14="http://schemas.microsoft.com/office/word/2010/wordml" xmlns:w15="http://schemas.microsoft.com/office/word/2012/wordml" xmlns:w16cid="http://schemas.microsoft.com/office/word/2016/wordml/cid" xmlns:w16se="http://schemas.microsoft.com/office/word/2015/wordml/symex" xmlns:wpg="http://schemas.microsoft.com/office/word/2010/wordprocessingGroup" xmlns:wpi="http://schemas.microsoft.com/office/word/2010/wordprocessingInk" xmlns:wne="http://schemas.microsoft.com/office/word/2006/wordml" xmlns:wps="http://schemas.microsoft.com/office/word/2010/wordprocessingShape" mc:Ignorable="w14 w15 w16se w16cid wp14">
+<w:numbering xmlns:wpc="http://schemas.microsoft.com/office/word/2010/wordprocessingCanvas" xmlns:cx="http://schemas.microsoft.com/office/drawing/2014/chartex" xmlns:cx1="http://schemas.microsoft.com/office/drawing/2015/9/8/chartex" xmlns:cx2="http://schemas.microsoft.com/office/drawing/2015/10/21/chartex" xmlns:cx3="http://schemas.microsoft.com/office/drawing/2016/5/9/chartex" xmlns:cx4="http://schemas.microsoft.com/office/drawing/2016/5/10/chartex" xmlns:cx5="http://schemas.microsoft.com/office/drawing/2016/5/11/chartex" xmlns:cx6="http://schemas.microsoft.com/office/drawing/2016/5/12/chartex" xmlns:cx7="http://schemas.microsoft.com/office/drawing/2016/5/13/chartex" xmlns:cx8="http://schemas.microsoft.com/office/drawing/2016/5/14/chartex" xmlns:mc="http://schemas.openxmlformats.org/markup-compatibility/2006" xmlns:aink="http://schemas.microsoft.com/office/drawing/2016/ink" xmlns:am3d="http://schemas.microsoft.com/office/drawing/2017/model3d" xmlns:o="urn:schemas-microsoft-com:office:office" xmlns:r="http://schemas.openxmlformats.org/officeDocument/2006/relationships" xmlns:m="http://schemas.openxmlformats.org/officeDocument/2006/math" xmlns:v="urn:schemas-microsoft-com:vml" xmlns:wp14="http://schemas.microsoft.com/office/word/2010/wordprocessingDrawing" xmlns:wp="http://schemas.openxmlformats.org/drawingml/2006/wordprocessingDrawing" xmlns:w10="urn:schemas-microsoft-com:office:word" xmlns:w="http://schemas.openxmlformats.org/wordprocessingml/2006/main" xmlns:w14="http://schemas.microsoft.com/office/word/2010/wordml" xmlns:w15="http://schemas.microsoft.com/office/word/2012/wordml" xmlns:w16se="http://schemas.microsoft.com/office/word/2015/wordml/symex" xmlns:wpg="http://schemas.microsoft.com/office/word/2010/wordprocessingGroup" xmlns:wpi="http://schemas.microsoft.com/office/word/2010/wordprocessingInk" xmlns:wne="http://schemas.microsoft.com/office/word/2006/wordml" xmlns:wps="http://schemas.microsoft.com/office/word/2010/wordprocessingShape" mc:Ignorable="w14 w15 w16se wp14">
   <w:abstractNum w:abstractNumId="0" w15:restartNumberingAfterBreak="0">
     <w:nsid w:val="00975FEA"/>
     <w:multiLevelType w:val="multilevel"/>
@@ -8351,7 +8387,7 @@
 </file>
 
 <file path=word/styles.xml><?xml version="1.0" encoding="utf-8"?>
-<w:styles xmlns:mc="http://schemas.openxmlformats.org/markup-compatibility/2006" xmlns:r="http://schemas.openxmlformats.org/officeDocument/2006/relationships" xmlns:w="http://schemas.openxmlformats.org/wordprocessingml/2006/main" xmlns:w14="http://schemas.microsoft.com/office/word/2010/wordml" xmlns:w15="http://schemas.microsoft.com/office/word/2012/wordml" xmlns:w16cid="http://schemas.microsoft.com/office/word/2016/wordml/cid" xmlns:w16se="http://schemas.microsoft.com/office/word/2015/wordml/symex" mc:Ignorable="w14 w15 w16se w16cid">
+<w:styles xmlns:mc="http://schemas.openxmlformats.org/markup-compatibility/2006" xmlns:r="http://schemas.openxmlformats.org/officeDocument/2006/relationships" xmlns:w="http://schemas.openxmlformats.org/wordprocessingml/2006/main" xmlns:w14="http://schemas.microsoft.com/office/word/2010/wordml" xmlns:w15="http://schemas.microsoft.com/office/word/2012/wordml" xmlns:w16se="http://schemas.microsoft.com/office/word/2015/wordml/symex" mc:Ignorable="w14 w15 w16se">
   <w:docDefaults>
     <w:rPrDefault>
       <w:rPr>
@@ -9350,7 +9386,7 @@
 </file>
 
 <file path=customXml/itemProps1.xml><?xml version="1.0" encoding="utf-8"?>
-<ds:datastoreItem xmlns:ds="http://schemas.openxmlformats.org/officeDocument/2006/customXml" ds:itemID="{177440C8-5564-47CE-BBF6-01D6046229CB}">
+<ds:datastoreItem xmlns:ds="http://schemas.openxmlformats.org/officeDocument/2006/customXml" ds:itemID="{07BA4014-BAD4-40CE-A4B6-6C0488B0340C}">
   <ds:schemaRefs>
     <ds:schemaRef ds:uri="http://schemas.openxmlformats.org/officeDocument/2006/bibliography"/>
   </ds:schemaRefs>

</xml_diff>